<commit_message>
lo que importa es el ENTREGABLE
</commit_message>
<xml_diff>
--- a/src/tp_aproximacion/tabla de datos tp aproximacion.docx
+++ b/src/tp_aproximacion/tabla de datos tp aproximacion.docx
@@ -5,7 +5,7 @@
     <w:p/>
     <w:tbl>
       <w:tblPr>
-        <w:tblW w:w="15181" w:type="dxa"/>
+        <w:tblW w:w="15631" w:type="dxa"/>
         <w:jc w:val="center"/>
         <w:tblInd w:w="55" w:type="dxa"/>
         <w:tblCellMar>
@@ -15,27 +15,27 @@
         <w:tblLook w:val="04A0" w:firstRow="1" w:lastRow="0" w:firstColumn="1" w:lastColumn="0" w:noHBand="0" w:noVBand="1"/>
       </w:tblPr>
       <w:tblGrid>
-        <w:gridCol w:w="485"/>
-        <w:gridCol w:w="798"/>
-        <w:gridCol w:w="969"/>
-        <w:gridCol w:w="1026"/>
-        <w:gridCol w:w="1110"/>
-        <w:gridCol w:w="1554"/>
-        <w:gridCol w:w="1440"/>
-        <w:gridCol w:w="1497"/>
-        <w:gridCol w:w="1554"/>
-        <w:gridCol w:w="1640"/>
-        <w:gridCol w:w="1554"/>
-        <w:gridCol w:w="1554"/>
+        <w:gridCol w:w="499"/>
+        <w:gridCol w:w="822"/>
+        <w:gridCol w:w="998"/>
+        <w:gridCol w:w="1056"/>
+        <w:gridCol w:w="1143"/>
+        <w:gridCol w:w="1600"/>
+        <w:gridCol w:w="1483"/>
+        <w:gridCol w:w="1541"/>
+        <w:gridCol w:w="1600"/>
+        <w:gridCol w:w="1689"/>
+        <w:gridCol w:w="1600"/>
+        <w:gridCol w:w="1600"/>
       </w:tblGrid>
       <w:tr>
         <w:trPr>
-          <w:trHeight w:val="579"/>
+          <w:trHeight w:val="585"/>
           <w:jc w:val="center"/>
         </w:trPr>
         <w:tc>
           <w:tcPr>
-            <w:tcW w:w="485" w:type="dxa"/>
+            <w:tcW w:w="499" w:type="dxa"/>
             <w:tcBorders>
               <w:top w:val="single" w:sz="8" w:space="0" w:color="auto"/>
               <w:left w:val="single" w:sz="8" w:space="0" w:color="auto"/>
@@ -72,7 +72,7 @@
         </w:tc>
         <w:tc>
           <w:tcPr>
-            <w:tcW w:w="798" w:type="dxa"/>
+            <w:tcW w:w="822" w:type="dxa"/>
             <w:tcBorders>
               <w:top w:val="single" w:sz="8" w:space="0" w:color="auto"/>
               <w:left w:val="nil"/>
@@ -152,7 +152,7 @@
         </w:tc>
         <w:tc>
           <w:tcPr>
-            <w:tcW w:w="969" w:type="dxa"/>
+            <w:tcW w:w="998" w:type="dxa"/>
             <w:tcBorders>
               <w:top w:val="single" w:sz="8" w:space="0" w:color="auto"/>
               <w:left w:val="nil"/>
@@ -224,7 +224,7 @@
         </w:tc>
         <w:tc>
           <w:tcPr>
-            <w:tcW w:w="1026" w:type="dxa"/>
+            <w:tcW w:w="1056" w:type="dxa"/>
             <w:tcBorders>
               <w:top w:val="single" w:sz="8" w:space="0" w:color="auto"/>
               <w:left w:val="nil"/>
@@ -325,7 +325,7 @@
         </w:tc>
         <w:tc>
           <w:tcPr>
-            <w:tcW w:w="1110" w:type="dxa"/>
+            <w:tcW w:w="1143" w:type="dxa"/>
             <w:tcBorders>
               <w:top w:val="single" w:sz="8" w:space="0" w:color="auto"/>
               <w:left w:val="nil"/>
@@ -447,7 +447,7 @@
         </w:tc>
         <w:tc>
           <w:tcPr>
-            <w:tcW w:w="1554" w:type="dxa"/>
+            <w:tcW w:w="1600" w:type="dxa"/>
             <w:tcBorders>
               <w:top w:val="single" w:sz="8" w:space="0" w:color="auto"/>
               <w:left w:val="nil"/>
@@ -600,7 +600,7 @@
         </w:tc>
         <w:tc>
           <w:tcPr>
-            <w:tcW w:w="1440" w:type="dxa"/>
+            <w:tcW w:w="1483" w:type="dxa"/>
             <w:tcBorders>
               <w:top w:val="single" w:sz="8" w:space="0" w:color="auto"/>
               <w:left w:val="nil"/>
@@ -690,7 +690,7 @@
         </w:tc>
         <w:tc>
           <w:tcPr>
-            <w:tcW w:w="1497" w:type="dxa"/>
+            <w:tcW w:w="1541" w:type="dxa"/>
             <w:tcBorders>
               <w:top w:val="single" w:sz="8" w:space="0" w:color="auto"/>
               <w:left w:val="nil"/>
@@ -778,7 +778,7 @@
         </w:tc>
         <w:tc>
           <w:tcPr>
-            <w:tcW w:w="1554" w:type="dxa"/>
+            <w:tcW w:w="1600" w:type="dxa"/>
             <w:tcBorders>
               <w:top w:val="single" w:sz="8" w:space="0" w:color="auto"/>
               <w:left w:val="nil"/>
@@ -869,7 +869,7 @@
         </w:tc>
         <w:tc>
           <w:tcPr>
-            <w:tcW w:w="1640" w:type="dxa"/>
+            <w:tcW w:w="1689" w:type="dxa"/>
             <w:tcBorders>
               <w:top w:val="single" w:sz="8" w:space="0" w:color="auto"/>
               <w:left w:val="nil"/>
@@ -1011,7 +1011,7 @@
         </w:tc>
         <w:tc>
           <w:tcPr>
-            <w:tcW w:w="1554" w:type="dxa"/>
+            <w:tcW w:w="1600" w:type="dxa"/>
             <w:tcBorders>
               <w:top w:val="single" w:sz="8" w:space="0" w:color="auto"/>
               <w:left w:val="nil"/>
@@ -1099,7 +1099,7 @@
         </w:tc>
         <w:tc>
           <w:tcPr>
-            <w:tcW w:w="1554" w:type="dxa"/>
+            <w:tcW w:w="1600" w:type="dxa"/>
             <w:tcBorders>
               <w:top w:val="single" w:sz="8" w:space="0" w:color="auto"/>
               <w:left w:val="nil"/>
@@ -1209,17 +1209,15 @@
             </m:oMathPara>
           </w:p>
         </w:tc>
-        <w:bookmarkStart w:id="0" w:name="_GoBack"/>
-        <w:bookmarkEnd w:id="0"/>
       </w:tr>
       <w:tr>
         <w:trPr>
-          <w:trHeight w:val="458"/>
+          <w:trHeight w:val="463"/>
           <w:jc w:val="center"/>
         </w:trPr>
         <w:tc>
           <w:tcPr>
-            <w:tcW w:w="485" w:type="dxa"/>
+            <w:tcW w:w="499" w:type="dxa"/>
             <w:tcBorders>
               <w:top w:val="nil"/>
               <w:left w:val="single" w:sz="8" w:space="0" w:color="auto"/>
@@ -1253,7 +1251,7 @@
         </w:tc>
         <w:tc>
           <w:tcPr>
-            <w:tcW w:w="798" w:type="dxa"/>
+            <w:tcW w:w="822" w:type="dxa"/>
             <w:tcBorders>
               <w:top w:val="nil"/>
               <w:left w:val="nil"/>
@@ -1287,7 +1285,7 @@
         </w:tc>
         <w:tc>
           <w:tcPr>
-            <w:tcW w:w="969" w:type="dxa"/>
+            <w:tcW w:w="998" w:type="dxa"/>
             <w:tcBorders>
               <w:top w:val="nil"/>
               <w:left w:val="nil"/>
@@ -1321,7 +1319,7 @@
         </w:tc>
         <w:tc>
           <w:tcPr>
-            <w:tcW w:w="1026" w:type="dxa"/>
+            <w:tcW w:w="1056" w:type="dxa"/>
             <w:tcBorders>
               <w:top w:val="nil"/>
               <w:left w:val="nil"/>
@@ -1355,7 +1353,7 @@
         </w:tc>
         <w:tc>
           <w:tcPr>
-            <w:tcW w:w="1110" w:type="dxa"/>
+            <w:tcW w:w="1143" w:type="dxa"/>
             <w:tcBorders>
               <w:top w:val="nil"/>
               <w:left w:val="nil"/>
@@ -1389,7 +1387,7 @@
         </w:tc>
         <w:tc>
           <w:tcPr>
-            <w:tcW w:w="1554" w:type="dxa"/>
+            <w:tcW w:w="1600" w:type="dxa"/>
             <w:tcBorders>
               <w:top w:val="nil"/>
               <w:left w:val="nil"/>
@@ -1423,7 +1421,7 @@
         </w:tc>
         <w:tc>
           <w:tcPr>
-            <w:tcW w:w="1440" w:type="dxa"/>
+            <w:tcW w:w="1483" w:type="dxa"/>
             <w:tcBorders>
               <w:top w:val="nil"/>
               <w:left w:val="nil"/>
@@ -1457,7 +1455,7 @@
         </w:tc>
         <w:tc>
           <w:tcPr>
-            <w:tcW w:w="1497" w:type="dxa"/>
+            <w:tcW w:w="1541" w:type="dxa"/>
             <w:tcBorders>
               <w:top w:val="nil"/>
               <w:left w:val="nil"/>
@@ -1491,7 +1489,7 @@
         </w:tc>
         <w:tc>
           <w:tcPr>
-            <w:tcW w:w="1554" w:type="dxa"/>
+            <w:tcW w:w="1600" w:type="dxa"/>
             <w:tcBorders>
               <w:top w:val="nil"/>
               <w:left w:val="nil"/>
@@ -1525,7 +1523,7 @@
         </w:tc>
         <w:tc>
           <w:tcPr>
-            <w:tcW w:w="1640" w:type="dxa"/>
+            <w:tcW w:w="1689" w:type="dxa"/>
             <w:tcBorders>
               <w:top w:val="nil"/>
               <w:left w:val="nil"/>
@@ -1559,7 +1557,7 @@
         </w:tc>
         <w:tc>
           <w:tcPr>
-            <w:tcW w:w="1554" w:type="dxa"/>
+            <w:tcW w:w="1600" w:type="dxa"/>
             <w:tcBorders>
               <w:top w:val="nil"/>
               <w:left w:val="nil"/>
@@ -1593,7 +1591,7 @@
         </w:tc>
         <w:tc>
           <w:tcPr>
-            <w:tcW w:w="1554" w:type="dxa"/>
+            <w:tcW w:w="1600" w:type="dxa"/>
             <w:tcBorders>
               <w:top w:val="nil"/>
               <w:left w:val="nil"/>
@@ -1628,12 +1626,12 @@
       </w:tr>
       <w:tr>
         <w:trPr>
-          <w:trHeight w:val="458"/>
+          <w:trHeight w:val="463"/>
           <w:jc w:val="center"/>
         </w:trPr>
         <w:tc>
           <w:tcPr>
-            <w:tcW w:w="485" w:type="dxa"/>
+            <w:tcW w:w="499" w:type="dxa"/>
             <w:tcBorders>
               <w:top w:val="nil"/>
               <w:left w:val="single" w:sz="8" w:space="0" w:color="auto"/>
@@ -1667,7 +1665,7 @@
         </w:tc>
         <w:tc>
           <w:tcPr>
-            <w:tcW w:w="798" w:type="dxa"/>
+            <w:tcW w:w="822" w:type="dxa"/>
             <w:tcBorders>
               <w:top w:val="nil"/>
               <w:left w:val="nil"/>
@@ -1701,7 +1699,7 @@
         </w:tc>
         <w:tc>
           <w:tcPr>
-            <w:tcW w:w="969" w:type="dxa"/>
+            <w:tcW w:w="998" w:type="dxa"/>
             <w:tcBorders>
               <w:top w:val="nil"/>
               <w:left w:val="nil"/>
@@ -1735,7 +1733,7 @@
         </w:tc>
         <w:tc>
           <w:tcPr>
-            <w:tcW w:w="1026" w:type="dxa"/>
+            <w:tcW w:w="1056" w:type="dxa"/>
             <w:tcBorders>
               <w:top w:val="nil"/>
               <w:left w:val="nil"/>
@@ -1769,7 +1767,7 @@
         </w:tc>
         <w:tc>
           <w:tcPr>
-            <w:tcW w:w="1110" w:type="dxa"/>
+            <w:tcW w:w="1143" w:type="dxa"/>
             <w:tcBorders>
               <w:top w:val="nil"/>
               <w:left w:val="nil"/>
@@ -1803,7 +1801,7 @@
         </w:tc>
         <w:tc>
           <w:tcPr>
-            <w:tcW w:w="1554" w:type="dxa"/>
+            <w:tcW w:w="1600" w:type="dxa"/>
             <w:tcBorders>
               <w:top w:val="nil"/>
               <w:left w:val="nil"/>
@@ -1837,7 +1835,7 @@
         </w:tc>
         <w:tc>
           <w:tcPr>
-            <w:tcW w:w="1440" w:type="dxa"/>
+            <w:tcW w:w="1483" w:type="dxa"/>
             <w:tcBorders>
               <w:top w:val="nil"/>
               <w:left w:val="nil"/>
@@ -1871,7 +1869,7 @@
         </w:tc>
         <w:tc>
           <w:tcPr>
-            <w:tcW w:w="1497" w:type="dxa"/>
+            <w:tcW w:w="1541" w:type="dxa"/>
             <w:tcBorders>
               <w:top w:val="nil"/>
               <w:left w:val="nil"/>
@@ -1905,7 +1903,7 @@
         </w:tc>
         <w:tc>
           <w:tcPr>
-            <w:tcW w:w="1554" w:type="dxa"/>
+            <w:tcW w:w="1600" w:type="dxa"/>
             <w:tcBorders>
               <w:top w:val="nil"/>
               <w:left w:val="nil"/>
@@ -1939,7 +1937,7 @@
         </w:tc>
         <w:tc>
           <w:tcPr>
-            <w:tcW w:w="1640" w:type="dxa"/>
+            <w:tcW w:w="1689" w:type="dxa"/>
             <w:tcBorders>
               <w:top w:val="nil"/>
               <w:left w:val="nil"/>
@@ -1973,7 +1971,7 @@
         </w:tc>
         <w:tc>
           <w:tcPr>
-            <w:tcW w:w="1554" w:type="dxa"/>
+            <w:tcW w:w="1600" w:type="dxa"/>
             <w:tcBorders>
               <w:top w:val="nil"/>
               <w:left w:val="nil"/>
@@ -2007,7 +2005,7 @@
         </w:tc>
         <w:tc>
           <w:tcPr>
-            <w:tcW w:w="1554" w:type="dxa"/>
+            <w:tcW w:w="1600" w:type="dxa"/>
             <w:tcBorders>
               <w:top w:val="nil"/>
               <w:left w:val="nil"/>
@@ -2042,12 +2040,12 @@
       </w:tr>
       <w:tr>
         <w:trPr>
-          <w:trHeight w:val="458"/>
+          <w:trHeight w:val="463"/>
           <w:jc w:val="center"/>
         </w:trPr>
         <w:tc>
           <w:tcPr>
-            <w:tcW w:w="485" w:type="dxa"/>
+            <w:tcW w:w="499" w:type="dxa"/>
             <w:tcBorders>
               <w:top w:val="nil"/>
               <w:left w:val="single" w:sz="8" w:space="0" w:color="auto"/>
@@ -2081,7 +2079,7 @@
         </w:tc>
         <w:tc>
           <w:tcPr>
-            <w:tcW w:w="798" w:type="dxa"/>
+            <w:tcW w:w="822" w:type="dxa"/>
             <w:tcBorders>
               <w:top w:val="nil"/>
               <w:left w:val="nil"/>
@@ -2115,7 +2113,7 @@
         </w:tc>
         <w:tc>
           <w:tcPr>
-            <w:tcW w:w="969" w:type="dxa"/>
+            <w:tcW w:w="998" w:type="dxa"/>
             <w:tcBorders>
               <w:top w:val="nil"/>
               <w:left w:val="nil"/>
@@ -2149,7 +2147,7 @@
         </w:tc>
         <w:tc>
           <w:tcPr>
-            <w:tcW w:w="1026" w:type="dxa"/>
+            <w:tcW w:w="1056" w:type="dxa"/>
             <w:tcBorders>
               <w:top w:val="nil"/>
               <w:left w:val="nil"/>
@@ -2183,7 +2181,7 @@
         </w:tc>
         <w:tc>
           <w:tcPr>
-            <w:tcW w:w="1110" w:type="dxa"/>
+            <w:tcW w:w="1143" w:type="dxa"/>
             <w:tcBorders>
               <w:top w:val="nil"/>
               <w:left w:val="nil"/>
@@ -2217,7 +2215,7 @@
         </w:tc>
         <w:tc>
           <w:tcPr>
-            <w:tcW w:w="1554" w:type="dxa"/>
+            <w:tcW w:w="1600" w:type="dxa"/>
             <w:tcBorders>
               <w:top w:val="nil"/>
               <w:left w:val="nil"/>
@@ -2251,7 +2249,7 @@
         </w:tc>
         <w:tc>
           <w:tcPr>
-            <w:tcW w:w="1440" w:type="dxa"/>
+            <w:tcW w:w="1483" w:type="dxa"/>
             <w:tcBorders>
               <w:top w:val="nil"/>
               <w:left w:val="nil"/>
@@ -2285,7 +2283,7 @@
         </w:tc>
         <w:tc>
           <w:tcPr>
-            <w:tcW w:w="1497" w:type="dxa"/>
+            <w:tcW w:w="1541" w:type="dxa"/>
             <w:tcBorders>
               <w:top w:val="nil"/>
               <w:left w:val="nil"/>
@@ -2319,7 +2317,7 @@
         </w:tc>
         <w:tc>
           <w:tcPr>
-            <w:tcW w:w="1554" w:type="dxa"/>
+            <w:tcW w:w="1600" w:type="dxa"/>
             <w:tcBorders>
               <w:top w:val="nil"/>
               <w:left w:val="nil"/>
@@ -2353,7 +2351,7 @@
         </w:tc>
         <w:tc>
           <w:tcPr>
-            <w:tcW w:w="1640" w:type="dxa"/>
+            <w:tcW w:w="1689" w:type="dxa"/>
             <w:tcBorders>
               <w:top w:val="nil"/>
               <w:left w:val="nil"/>
@@ -2387,7 +2385,7 @@
         </w:tc>
         <w:tc>
           <w:tcPr>
-            <w:tcW w:w="1554" w:type="dxa"/>
+            <w:tcW w:w="1600" w:type="dxa"/>
             <w:tcBorders>
               <w:top w:val="nil"/>
               <w:left w:val="nil"/>
@@ -2421,7 +2419,7 @@
         </w:tc>
         <w:tc>
           <w:tcPr>
-            <w:tcW w:w="1554" w:type="dxa"/>
+            <w:tcW w:w="1600" w:type="dxa"/>
             <w:tcBorders>
               <w:top w:val="nil"/>
               <w:left w:val="nil"/>
@@ -2456,12 +2454,12 @@
       </w:tr>
       <w:tr>
         <w:trPr>
-          <w:trHeight w:val="458"/>
+          <w:trHeight w:val="463"/>
           <w:jc w:val="center"/>
         </w:trPr>
         <w:tc>
           <w:tcPr>
-            <w:tcW w:w="485" w:type="dxa"/>
+            <w:tcW w:w="499" w:type="dxa"/>
             <w:tcBorders>
               <w:top w:val="nil"/>
               <w:left w:val="single" w:sz="8" w:space="0" w:color="auto"/>
@@ -2495,7 +2493,7 @@
         </w:tc>
         <w:tc>
           <w:tcPr>
-            <w:tcW w:w="798" w:type="dxa"/>
+            <w:tcW w:w="822" w:type="dxa"/>
             <w:tcBorders>
               <w:top w:val="nil"/>
               <w:left w:val="nil"/>
@@ -2529,7 +2527,7 @@
         </w:tc>
         <w:tc>
           <w:tcPr>
-            <w:tcW w:w="969" w:type="dxa"/>
+            <w:tcW w:w="998" w:type="dxa"/>
             <w:tcBorders>
               <w:top w:val="nil"/>
               <w:left w:val="nil"/>
@@ -2563,7 +2561,7 @@
         </w:tc>
         <w:tc>
           <w:tcPr>
-            <w:tcW w:w="1026" w:type="dxa"/>
+            <w:tcW w:w="1056" w:type="dxa"/>
             <w:tcBorders>
               <w:top w:val="nil"/>
               <w:left w:val="nil"/>
@@ -2597,7 +2595,7 @@
         </w:tc>
         <w:tc>
           <w:tcPr>
-            <w:tcW w:w="1110" w:type="dxa"/>
+            <w:tcW w:w="1143" w:type="dxa"/>
             <w:tcBorders>
               <w:top w:val="nil"/>
               <w:left w:val="nil"/>
@@ -2631,7 +2629,7 @@
         </w:tc>
         <w:tc>
           <w:tcPr>
-            <w:tcW w:w="1554" w:type="dxa"/>
+            <w:tcW w:w="1600" w:type="dxa"/>
             <w:tcBorders>
               <w:top w:val="nil"/>
               <w:left w:val="nil"/>
@@ -2665,7 +2663,7 @@
         </w:tc>
         <w:tc>
           <w:tcPr>
-            <w:tcW w:w="1440" w:type="dxa"/>
+            <w:tcW w:w="1483" w:type="dxa"/>
             <w:tcBorders>
               <w:top w:val="nil"/>
               <w:left w:val="nil"/>
@@ -2699,7 +2697,7 @@
         </w:tc>
         <w:tc>
           <w:tcPr>
-            <w:tcW w:w="1497" w:type="dxa"/>
+            <w:tcW w:w="1541" w:type="dxa"/>
             <w:tcBorders>
               <w:top w:val="nil"/>
               <w:left w:val="nil"/>
@@ -2733,7 +2731,7 @@
         </w:tc>
         <w:tc>
           <w:tcPr>
-            <w:tcW w:w="1554" w:type="dxa"/>
+            <w:tcW w:w="1600" w:type="dxa"/>
             <w:tcBorders>
               <w:top w:val="nil"/>
               <w:left w:val="nil"/>
@@ -2767,7 +2765,7 @@
         </w:tc>
         <w:tc>
           <w:tcPr>
-            <w:tcW w:w="1640" w:type="dxa"/>
+            <w:tcW w:w="1689" w:type="dxa"/>
             <w:tcBorders>
               <w:top w:val="nil"/>
               <w:left w:val="nil"/>
@@ -2801,7 +2799,7 @@
         </w:tc>
         <w:tc>
           <w:tcPr>
-            <w:tcW w:w="1554" w:type="dxa"/>
+            <w:tcW w:w="1600" w:type="dxa"/>
             <w:tcBorders>
               <w:top w:val="nil"/>
               <w:left w:val="nil"/>
@@ -2835,7 +2833,7 @@
         </w:tc>
         <w:tc>
           <w:tcPr>
-            <w:tcW w:w="1554" w:type="dxa"/>
+            <w:tcW w:w="1600" w:type="dxa"/>
             <w:tcBorders>
               <w:top w:val="nil"/>
               <w:left w:val="nil"/>
@@ -2870,12 +2868,12 @@
       </w:tr>
       <w:tr>
         <w:trPr>
-          <w:trHeight w:val="458"/>
+          <w:trHeight w:val="463"/>
           <w:jc w:val="center"/>
         </w:trPr>
         <w:tc>
           <w:tcPr>
-            <w:tcW w:w="485" w:type="dxa"/>
+            <w:tcW w:w="499" w:type="dxa"/>
             <w:tcBorders>
               <w:top w:val="nil"/>
               <w:left w:val="single" w:sz="8" w:space="0" w:color="auto"/>
@@ -2909,7 +2907,7 @@
         </w:tc>
         <w:tc>
           <w:tcPr>
-            <w:tcW w:w="798" w:type="dxa"/>
+            <w:tcW w:w="822" w:type="dxa"/>
             <w:tcBorders>
               <w:top w:val="nil"/>
               <w:left w:val="nil"/>
@@ -2943,7 +2941,7 @@
         </w:tc>
         <w:tc>
           <w:tcPr>
-            <w:tcW w:w="969" w:type="dxa"/>
+            <w:tcW w:w="998" w:type="dxa"/>
             <w:tcBorders>
               <w:top w:val="nil"/>
               <w:left w:val="nil"/>
@@ -2977,7 +2975,7 @@
         </w:tc>
         <w:tc>
           <w:tcPr>
-            <w:tcW w:w="1026" w:type="dxa"/>
+            <w:tcW w:w="1056" w:type="dxa"/>
             <w:tcBorders>
               <w:top w:val="nil"/>
               <w:left w:val="nil"/>
@@ -3011,7 +3009,7 @@
         </w:tc>
         <w:tc>
           <w:tcPr>
-            <w:tcW w:w="1110" w:type="dxa"/>
+            <w:tcW w:w="1143" w:type="dxa"/>
             <w:tcBorders>
               <w:top w:val="nil"/>
               <w:left w:val="nil"/>
@@ -3045,7 +3043,7 @@
         </w:tc>
         <w:tc>
           <w:tcPr>
-            <w:tcW w:w="1554" w:type="dxa"/>
+            <w:tcW w:w="1600" w:type="dxa"/>
             <w:tcBorders>
               <w:top w:val="nil"/>
               <w:left w:val="nil"/>
@@ -3079,7 +3077,7 @@
         </w:tc>
         <w:tc>
           <w:tcPr>
-            <w:tcW w:w="1440" w:type="dxa"/>
+            <w:tcW w:w="1483" w:type="dxa"/>
             <w:tcBorders>
               <w:top w:val="nil"/>
               <w:left w:val="nil"/>
@@ -3113,7 +3111,7 @@
         </w:tc>
         <w:tc>
           <w:tcPr>
-            <w:tcW w:w="1497" w:type="dxa"/>
+            <w:tcW w:w="1541" w:type="dxa"/>
             <w:tcBorders>
               <w:top w:val="nil"/>
               <w:left w:val="nil"/>
@@ -3147,7 +3145,7 @@
         </w:tc>
         <w:tc>
           <w:tcPr>
-            <w:tcW w:w="1554" w:type="dxa"/>
+            <w:tcW w:w="1600" w:type="dxa"/>
             <w:tcBorders>
               <w:top w:val="nil"/>
               <w:left w:val="nil"/>
@@ -3181,7 +3179,7 @@
         </w:tc>
         <w:tc>
           <w:tcPr>
-            <w:tcW w:w="1640" w:type="dxa"/>
+            <w:tcW w:w="1689" w:type="dxa"/>
             <w:tcBorders>
               <w:top w:val="nil"/>
               <w:left w:val="nil"/>
@@ -3215,7 +3213,7 @@
         </w:tc>
         <w:tc>
           <w:tcPr>
-            <w:tcW w:w="1554" w:type="dxa"/>
+            <w:tcW w:w="1600" w:type="dxa"/>
             <w:tcBorders>
               <w:top w:val="nil"/>
               <w:left w:val="nil"/>
@@ -3249,7 +3247,7 @@
         </w:tc>
         <w:tc>
           <w:tcPr>
-            <w:tcW w:w="1554" w:type="dxa"/>
+            <w:tcW w:w="1600" w:type="dxa"/>
             <w:tcBorders>
               <w:top w:val="nil"/>
               <w:left w:val="nil"/>
@@ -3284,12 +3282,12 @@
       </w:tr>
       <w:tr>
         <w:trPr>
-          <w:trHeight w:val="458"/>
+          <w:trHeight w:val="463"/>
           <w:jc w:val="center"/>
         </w:trPr>
         <w:tc>
           <w:tcPr>
-            <w:tcW w:w="485" w:type="dxa"/>
+            <w:tcW w:w="499" w:type="dxa"/>
             <w:tcBorders>
               <w:top w:val="nil"/>
               <w:left w:val="single" w:sz="8" w:space="0" w:color="auto"/>
@@ -3323,7 +3321,7 @@
         </w:tc>
         <w:tc>
           <w:tcPr>
-            <w:tcW w:w="798" w:type="dxa"/>
+            <w:tcW w:w="822" w:type="dxa"/>
             <w:tcBorders>
               <w:top w:val="nil"/>
               <w:left w:val="nil"/>
@@ -3357,7 +3355,7 @@
         </w:tc>
         <w:tc>
           <w:tcPr>
-            <w:tcW w:w="969" w:type="dxa"/>
+            <w:tcW w:w="998" w:type="dxa"/>
             <w:tcBorders>
               <w:top w:val="nil"/>
               <w:left w:val="nil"/>
@@ -3391,7 +3389,7 @@
         </w:tc>
         <w:tc>
           <w:tcPr>
-            <w:tcW w:w="1026" w:type="dxa"/>
+            <w:tcW w:w="1056" w:type="dxa"/>
             <w:tcBorders>
               <w:top w:val="nil"/>
               <w:left w:val="nil"/>
@@ -3425,7 +3423,7 @@
         </w:tc>
         <w:tc>
           <w:tcPr>
-            <w:tcW w:w="1110" w:type="dxa"/>
+            <w:tcW w:w="1143" w:type="dxa"/>
             <w:tcBorders>
               <w:top w:val="nil"/>
               <w:left w:val="nil"/>
@@ -3459,7 +3457,7 @@
         </w:tc>
         <w:tc>
           <w:tcPr>
-            <w:tcW w:w="1554" w:type="dxa"/>
+            <w:tcW w:w="1600" w:type="dxa"/>
             <w:tcBorders>
               <w:top w:val="nil"/>
               <w:left w:val="nil"/>
@@ -3493,7 +3491,7 @@
         </w:tc>
         <w:tc>
           <w:tcPr>
-            <w:tcW w:w="1440" w:type="dxa"/>
+            <w:tcW w:w="1483" w:type="dxa"/>
             <w:tcBorders>
               <w:top w:val="nil"/>
               <w:left w:val="nil"/>
@@ -3527,7 +3525,7 @@
         </w:tc>
         <w:tc>
           <w:tcPr>
-            <w:tcW w:w="1497" w:type="dxa"/>
+            <w:tcW w:w="1541" w:type="dxa"/>
             <w:tcBorders>
               <w:top w:val="nil"/>
               <w:left w:val="nil"/>
@@ -3561,7 +3559,7 @@
         </w:tc>
         <w:tc>
           <w:tcPr>
-            <w:tcW w:w="1554" w:type="dxa"/>
+            <w:tcW w:w="1600" w:type="dxa"/>
             <w:tcBorders>
               <w:top w:val="nil"/>
               <w:left w:val="nil"/>
@@ -3595,7 +3593,7 @@
         </w:tc>
         <w:tc>
           <w:tcPr>
-            <w:tcW w:w="1640" w:type="dxa"/>
+            <w:tcW w:w="1689" w:type="dxa"/>
             <w:tcBorders>
               <w:top w:val="nil"/>
               <w:left w:val="nil"/>
@@ -3629,7 +3627,7 @@
         </w:tc>
         <w:tc>
           <w:tcPr>
-            <w:tcW w:w="1554" w:type="dxa"/>
+            <w:tcW w:w="1600" w:type="dxa"/>
             <w:tcBorders>
               <w:top w:val="nil"/>
               <w:left w:val="nil"/>
@@ -3663,7 +3661,7 @@
         </w:tc>
         <w:tc>
           <w:tcPr>
-            <w:tcW w:w="1554" w:type="dxa"/>
+            <w:tcW w:w="1600" w:type="dxa"/>
             <w:tcBorders>
               <w:top w:val="nil"/>
               <w:left w:val="nil"/>
@@ -3698,12 +3696,12 @@
       </w:tr>
       <w:tr>
         <w:trPr>
-          <w:trHeight w:val="458"/>
+          <w:trHeight w:val="463"/>
           <w:jc w:val="center"/>
         </w:trPr>
         <w:tc>
           <w:tcPr>
-            <w:tcW w:w="485" w:type="dxa"/>
+            <w:tcW w:w="499" w:type="dxa"/>
             <w:tcBorders>
               <w:top w:val="nil"/>
               <w:left w:val="single" w:sz="8" w:space="0" w:color="auto"/>
@@ -3737,7 +3735,7 @@
         </w:tc>
         <w:tc>
           <w:tcPr>
-            <w:tcW w:w="798" w:type="dxa"/>
+            <w:tcW w:w="822" w:type="dxa"/>
             <w:tcBorders>
               <w:top w:val="nil"/>
               <w:left w:val="nil"/>
@@ -3771,7 +3769,7 @@
         </w:tc>
         <w:tc>
           <w:tcPr>
-            <w:tcW w:w="969" w:type="dxa"/>
+            <w:tcW w:w="998" w:type="dxa"/>
             <w:tcBorders>
               <w:top w:val="nil"/>
               <w:left w:val="nil"/>
@@ -3805,7 +3803,7 @@
         </w:tc>
         <w:tc>
           <w:tcPr>
-            <w:tcW w:w="1026" w:type="dxa"/>
+            <w:tcW w:w="1056" w:type="dxa"/>
             <w:tcBorders>
               <w:top w:val="nil"/>
               <w:left w:val="nil"/>
@@ -3839,7 +3837,7 @@
         </w:tc>
         <w:tc>
           <w:tcPr>
-            <w:tcW w:w="1110" w:type="dxa"/>
+            <w:tcW w:w="1143" w:type="dxa"/>
             <w:tcBorders>
               <w:top w:val="nil"/>
               <w:left w:val="nil"/>
@@ -3873,7 +3871,7 @@
         </w:tc>
         <w:tc>
           <w:tcPr>
-            <w:tcW w:w="1554" w:type="dxa"/>
+            <w:tcW w:w="1600" w:type="dxa"/>
             <w:tcBorders>
               <w:top w:val="nil"/>
               <w:left w:val="nil"/>
@@ -3907,7 +3905,7 @@
         </w:tc>
         <w:tc>
           <w:tcPr>
-            <w:tcW w:w="1440" w:type="dxa"/>
+            <w:tcW w:w="1483" w:type="dxa"/>
             <w:tcBorders>
               <w:top w:val="nil"/>
               <w:left w:val="nil"/>
@@ -3941,7 +3939,7 @@
         </w:tc>
         <w:tc>
           <w:tcPr>
-            <w:tcW w:w="1497" w:type="dxa"/>
+            <w:tcW w:w="1541" w:type="dxa"/>
             <w:tcBorders>
               <w:top w:val="nil"/>
               <w:left w:val="nil"/>
@@ -3975,7 +3973,7 @@
         </w:tc>
         <w:tc>
           <w:tcPr>
-            <w:tcW w:w="1554" w:type="dxa"/>
+            <w:tcW w:w="1600" w:type="dxa"/>
             <w:tcBorders>
               <w:top w:val="nil"/>
               <w:left w:val="nil"/>
@@ -4009,7 +4007,7 @@
         </w:tc>
         <w:tc>
           <w:tcPr>
-            <w:tcW w:w="1640" w:type="dxa"/>
+            <w:tcW w:w="1689" w:type="dxa"/>
             <w:tcBorders>
               <w:top w:val="nil"/>
               <w:left w:val="nil"/>
@@ -4043,7 +4041,7 @@
         </w:tc>
         <w:tc>
           <w:tcPr>
-            <w:tcW w:w="1554" w:type="dxa"/>
+            <w:tcW w:w="1600" w:type="dxa"/>
             <w:tcBorders>
               <w:top w:val="nil"/>
               <w:left w:val="nil"/>
@@ -4077,7 +4075,7 @@
         </w:tc>
         <w:tc>
           <w:tcPr>
-            <w:tcW w:w="1554" w:type="dxa"/>
+            <w:tcW w:w="1600" w:type="dxa"/>
             <w:tcBorders>
               <w:top w:val="nil"/>
               <w:left w:val="nil"/>
@@ -4112,12 +4110,12 @@
       </w:tr>
       <w:tr>
         <w:trPr>
-          <w:trHeight w:val="458"/>
+          <w:trHeight w:val="463"/>
           <w:jc w:val="center"/>
         </w:trPr>
         <w:tc>
           <w:tcPr>
-            <w:tcW w:w="485" w:type="dxa"/>
+            <w:tcW w:w="499" w:type="dxa"/>
             <w:tcBorders>
               <w:top w:val="nil"/>
               <w:left w:val="single" w:sz="8" w:space="0" w:color="auto"/>
@@ -4151,7 +4149,7 @@
         </w:tc>
         <w:tc>
           <w:tcPr>
-            <w:tcW w:w="798" w:type="dxa"/>
+            <w:tcW w:w="822" w:type="dxa"/>
             <w:tcBorders>
               <w:top w:val="nil"/>
               <w:left w:val="nil"/>
@@ -4185,7 +4183,7 @@
         </w:tc>
         <w:tc>
           <w:tcPr>
-            <w:tcW w:w="969" w:type="dxa"/>
+            <w:tcW w:w="998" w:type="dxa"/>
             <w:tcBorders>
               <w:top w:val="nil"/>
               <w:left w:val="nil"/>
@@ -4219,7 +4217,7 @@
         </w:tc>
         <w:tc>
           <w:tcPr>
-            <w:tcW w:w="1026" w:type="dxa"/>
+            <w:tcW w:w="1056" w:type="dxa"/>
             <w:tcBorders>
               <w:top w:val="nil"/>
               <w:left w:val="nil"/>
@@ -4253,7 +4251,7 @@
         </w:tc>
         <w:tc>
           <w:tcPr>
-            <w:tcW w:w="1110" w:type="dxa"/>
+            <w:tcW w:w="1143" w:type="dxa"/>
             <w:tcBorders>
               <w:top w:val="nil"/>
               <w:left w:val="nil"/>
@@ -4287,7 +4285,7 @@
         </w:tc>
         <w:tc>
           <w:tcPr>
-            <w:tcW w:w="1554" w:type="dxa"/>
+            <w:tcW w:w="1600" w:type="dxa"/>
             <w:tcBorders>
               <w:top w:val="nil"/>
               <w:left w:val="nil"/>
@@ -4321,7 +4319,7 @@
         </w:tc>
         <w:tc>
           <w:tcPr>
-            <w:tcW w:w="1440" w:type="dxa"/>
+            <w:tcW w:w="1483" w:type="dxa"/>
             <w:tcBorders>
               <w:top w:val="nil"/>
               <w:left w:val="nil"/>
@@ -4355,7 +4353,7 @@
         </w:tc>
         <w:tc>
           <w:tcPr>
-            <w:tcW w:w="1497" w:type="dxa"/>
+            <w:tcW w:w="1541" w:type="dxa"/>
             <w:tcBorders>
               <w:top w:val="nil"/>
               <w:left w:val="nil"/>
@@ -4389,7 +4387,7 @@
         </w:tc>
         <w:tc>
           <w:tcPr>
-            <w:tcW w:w="1554" w:type="dxa"/>
+            <w:tcW w:w="1600" w:type="dxa"/>
             <w:tcBorders>
               <w:top w:val="nil"/>
               <w:left w:val="nil"/>
@@ -4423,7 +4421,7 @@
         </w:tc>
         <w:tc>
           <w:tcPr>
-            <w:tcW w:w="1640" w:type="dxa"/>
+            <w:tcW w:w="1689" w:type="dxa"/>
             <w:tcBorders>
               <w:top w:val="nil"/>
               <w:left w:val="nil"/>
@@ -4457,7 +4455,7 @@
         </w:tc>
         <w:tc>
           <w:tcPr>
-            <w:tcW w:w="1554" w:type="dxa"/>
+            <w:tcW w:w="1600" w:type="dxa"/>
             <w:tcBorders>
               <w:top w:val="nil"/>
               <w:left w:val="nil"/>
@@ -4491,7 +4489,7 @@
         </w:tc>
         <w:tc>
           <w:tcPr>
-            <w:tcW w:w="1554" w:type="dxa"/>
+            <w:tcW w:w="1600" w:type="dxa"/>
             <w:tcBorders>
               <w:top w:val="nil"/>
               <w:left w:val="nil"/>
@@ -4526,12 +4524,12 @@
       </w:tr>
       <w:tr>
         <w:trPr>
-          <w:trHeight w:val="458"/>
+          <w:trHeight w:val="463"/>
           <w:jc w:val="center"/>
         </w:trPr>
         <w:tc>
           <w:tcPr>
-            <w:tcW w:w="485" w:type="dxa"/>
+            <w:tcW w:w="499" w:type="dxa"/>
             <w:tcBorders>
               <w:top w:val="nil"/>
               <w:left w:val="single" w:sz="8" w:space="0" w:color="auto"/>
@@ -4565,7 +4563,7 @@
         </w:tc>
         <w:tc>
           <w:tcPr>
-            <w:tcW w:w="798" w:type="dxa"/>
+            <w:tcW w:w="822" w:type="dxa"/>
             <w:tcBorders>
               <w:top w:val="nil"/>
               <w:left w:val="nil"/>
@@ -4599,7 +4597,7 @@
         </w:tc>
         <w:tc>
           <w:tcPr>
-            <w:tcW w:w="969" w:type="dxa"/>
+            <w:tcW w:w="998" w:type="dxa"/>
             <w:tcBorders>
               <w:top w:val="nil"/>
               <w:left w:val="nil"/>
@@ -4633,7 +4631,7 @@
         </w:tc>
         <w:tc>
           <w:tcPr>
-            <w:tcW w:w="1026" w:type="dxa"/>
+            <w:tcW w:w="1056" w:type="dxa"/>
             <w:tcBorders>
               <w:top w:val="nil"/>
               <w:left w:val="nil"/>
@@ -4667,7 +4665,7 @@
         </w:tc>
         <w:tc>
           <w:tcPr>
-            <w:tcW w:w="1110" w:type="dxa"/>
+            <w:tcW w:w="1143" w:type="dxa"/>
             <w:tcBorders>
               <w:top w:val="nil"/>
               <w:left w:val="nil"/>
@@ -4701,7 +4699,7 @@
         </w:tc>
         <w:tc>
           <w:tcPr>
-            <w:tcW w:w="1554" w:type="dxa"/>
+            <w:tcW w:w="1600" w:type="dxa"/>
             <w:tcBorders>
               <w:top w:val="nil"/>
               <w:left w:val="nil"/>
@@ -4735,7 +4733,7 @@
         </w:tc>
         <w:tc>
           <w:tcPr>
-            <w:tcW w:w="1440" w:type="dxa"/>
+            <w:tcW w:w="1483" w:type="dxa"/>
             <w:tcBorders>
               <w:top w:val="nil"/>
               <w:left w:val="nil"/>
@@ -4769,7 +4767,7 @@
         </w:tc>
         <w:tc>
           <w:tcPr>
-            <w:tcW w:w="1497" w:type="dxa"/>
+            <w:tcW w:w="1541" w:type="dxa"/>
             <w:tcBorders>
               <w:top w:val="nil"/>
               <w:left w:val="nil"/>
@@ -4803,7 +4801,7 @@
         </w:tc>
         <w:tc>
           <w:tcPr>
-            <w:tcW w:w="1554" w:type="dxa"/>
+            <w:tcW w:w="1600" w:type="dxa"/>
             <w:tcBorders>
               <w:top w:val="nil"/>
               <w:left w:val="nil"/>
@@ -4837,7 +4835,7 @@
         </w:tc>
         <w:tc>
           <w:tcPr>
-            <w:tcW w:w="1640" w:type="dxa"/>
+            <w:tcW w:w="1689" w:type="dxa"/>
             <w:tcBorders>
               <w:top w:val="nil"/>
               <w:left w:val="nil"/>
@@ -4871,7 +4869,7 @@
         </w:tc>
         <w:tc>
           <w:tcPr>
-            <w:tcW w:w="1554" w:type="dxa"/>
+            <w:tcW w:w="1600" w:type="dxa"/>
             <w:tcBorders>
               <w:top w:val="nil"/>
               <w:left w:val="nil"/>
@@ -4905,7 +4903,7 @@
         </w:tc>
         <w:tc>
           <w:tcPr>
-            <w:tcW w:w="1554" w:type="dxa"/>
+            <w:tcW w:w="1600" w:type="dxa"/>
             <w:tcBorders>
               <w:top w:val="nil"/>
               <w:left w:val="nil"/>
@@ -4940,12 +4938,12 @@
       </w:tr>
       <w:tr>
         <w:trPr>
-          <w:trHeight w:val="458"/>
+          <w:trHeight w:val="463"/>
           <w:jc w:val="center"/>
         </w:trPr>
         <w:tc>
           <w:tcPr>
-            <w:tcW w:w="485" w:type="dxa"/>
+            <w:tcW w:w="499" w:type="dxa"/>
             <w:tcBorders>
               <w:top w:val="nil"/>
               <w:left w:val="single" w:sz="8" w:space="0" w:color="auto"/>
@@ -4979,7 +4977,7 @@
         </w:tc>
         <w:tc>
           <w:tcPr>
-            <w:tcW w:w="798" w:type="dxa"/>
+            <w:tcW w:w="822" w:type="dxa"/>
             <w:tcBorders>
               <w:top w:val="nil"/>
               <w:left w:val="nil"/>
@@ -5013,7 +5011,7 @@
         </w:tc>
         <w:tc>
           <w:tcPr>
-            <w:tcW w:w="969" w:type="dxa"/>
+            <w:tcW w:w="998" w:type="dxa"/>
             <w:tcBorders>
               <w:top w:val="nil"/>
               <w:left w:val="nil"/>
@@ -5047,7 +5045,7 @@
         </w:tc>
         <w:tc>
           <w:tcPr>
-            <w:tcW w:w="1026" w:type="dxa"/>
+            <w:tcW w:w="1056" w:type="dxa"/>
             <w:tcBorders>
               <w:top w:val="nil"/>
               <w:left w:val="nil"/>
@@ -5081,7 +5079,7 @@
         </w:tc>
         <w:tc>
           <w:tcPr>
-            <w:tcW w:w="1110" w:type="dxa"/>
+            <w:tcW w:w="1143" w:type="dxa"/>
             <w:tcBorders>
               <w:top w:val="nil"/>
               <w:left w:val="nil"/>
@@ -5115,7 +5113,7 @@
         </w:tc>
         <w:tc>
           <w:tcPr>
-            <w:tcW w:w="1554" w:type="dxa"/>
+            <w:tcW w:w="1600" w:type="dxa"/>
             <w:tcBorders>
               <w:top w:val="nil"/>
               <w:left w:val="nil"/>
@@ -5149,7 +5147,7 @@
         </w:tc>
         <w:tc>
           <w:tcPr>
-            <w:tcW w:w="1440" w:type="dxa"/>
+            <w:tcW w:w="1483" w:type="dxa"/>
             <w:tcBorders>
               <w:top w:val="nil"/>
               <w:left w:val="nil"/>
@@ -5183,7 +5181,7 @@
         </w:tc>
         <w:tc>
           <w:tcPr>
-            <w:tcW w:w="1497" w:type="dxa"/>
+            <w:tcW w:w="1541" w:type="dxa"/>
             <w:tcBorders>
               <w:top w:val="nil"/>
               <w:left w:val="nil"/>
@@ -5217,7 +5215,7 @@
         </w:tc>
         <w:tc>
           <w:tcPr>
-            <w:tcW w:w="1554" w:type="dxa"/>
+            <w:tcW w:w="1600" w:type="dxa"/>
             <w:tcBorders>
               <w:top w:val="nil"/>
               <w:left w:val="nil"/>
@@ -5251,7 +5249,7 @@
         </w:tc>
         <w:tc>
           <w:tcPr>
-            <w:tcW w:w="1640" w:type="dxa"/>
+            <w:tcW w:w="1689" w:type="dxa"/>
             <w:tcBorders>
               <w:top w:val="nil"/>
               <w:left w:val="nil"/>
@@ -5285,7 +5283,7 @@
         </w:tc>
         <w:tc>
           <w:tcPr>
-            <w:tcW w:w="1554" w:type="dxa"/>
+            <w:tcW w:w="1600" w:type="dxa"/>
             <w:tcBorders>
               <w:top w:val="nil"/>
               <w:left w:val="nil"/>
@@ -5319,7 +5317,7 @@
         </w:tc>
         <w:tc>
           <w:tcPr>
-            <w:tcW w:w="1554" w:type="dxa"/>
+            <w:tcW w:w="1600" w:type="dxa"/>
             <w:tcBorders>
               <w:top w:val="nil"/>
               <w:left w:val="nil"/>
@@ -5354,12 +5352,12 @@
       </w:tr>
       <w:tr>
         <w:trPr>
-          <w:trHeight w:val="458"/>
+          <w:trHeight w:val="463"/>
           <w:jc w:val="center"/>
         </w:trPr>
         <w:tc>
           <w:tcPr>
-            <w:tcW w:w="485" w:type="dxa"/>
+            <w:tcW w:w="499" w:type="dxa"/>
             <w:tcBorders>
               <w:top w:val="nil"/>
               <w:left w:val="single" w:sz="8" w:space="0" w:color="auto"/>
@@ -5393,7 +5391,7 @@
         </w:tc>
         <w:tc>
           <w:tcPr>
-            <w:tcW w:w="798" w:type="dxa"/>
+            <w:tcW w:w="822" w:type="dxa"/>
             <w:tcBorders>
               <w:top w:val="nil"/>
               <w:left w:val="nil"/>
@@ -5427,7 +5425,7 @@
         </w:tc>
         <w:tc>
           <w:tcPr>
-            <w:tcW w:w="969" w:type="dxa"/>
+            <w:tcW w:w="998" w:type="dxa"/>
             <w:tcBorders>
               <w:top w:val="nil"/>
               <w:left w:val="nil"/>
@@ -5461,7 +5459,7 @@
         </w:tc>
         <w:tc>
           <w:tcPr>
-            <w:tcW w:w="1026" w:type="dxa"/>
+            <w:tcW w:w="1056" w:type="dxa"/>
             <w:tcBorders>
               <w:top w:val="nil"/>
               <w:left w:val="nil"/>
@@ -5495,7 +5493,7 @@
         </w:tc>
         <w:tc>
           <w:tcPr>
-            <w:tcW w:w="1110" w:type="dxa"/>
+            <w:tcW w:w="1143" w:type="dxa"/>
             <w:tcBorders>
               <w:top w:val="nil"/>
               <w:left w:val="nil"/>
@@ -5529,7 +5527,7 @@
         </w:tc>
         <w:tc>
           <w:tcPr>
-            <w:tcW w:w="1554" w:type="dxa"/>
+            <w:tcW w:w="1600" w:type="dxa"/>
             <w:tcBorders>
               <w:top w:val="nil"/>
               <w:left w:val="nil"/>
@@ -5563,7 +5561,7 @@
         </w:tc>
         <w:tc>
           <w:tcPr>
-            <w:tcW w:w="1440" w:type="dxa"/>
+            <w:tcW w:w="1483" w:type="dxa"/>
             <w:tcBorders>
               <w:top w:val="nil"/>
               <w:left w:val="nil"/>
@@ -5597,7 +5595,7 @@
         </w:tc>
         <w:tc>
           <w:tcPr>
-            <w:tcW w:w="1497" w:type="dxa"/>
+            <w:tcW w:w="1541" w:type="dxa"/>
             <w:tcBorders>
               <w:top w:val="nil"/>
               <w:left w:val="nil"/>
@@ -5631,7 +5629,7 @@
         </w:tc>
         <w:tc>
           <w:tcPr>
-            <w:tcW w:w="1554" w:type="dxa"/>
+            <w:tcW w:w="1600" w:type="dxa"/>
             <w:tcBorders>
               <w:top w:val="nil"/>
               <w:left w:val="nil"/>
@@ -5665,7 +5663,7 @@
         </w:tc>
         <w:tc>
           <w:tcPr>
-            <w:tcW w:w="1640" w:type="dxa"/>
+            <w:tcW w:w="1689" w:type="dxa"/>
             <w:tcBorders>
               <w:top w:val="nil"/>
               <w:left w:val="nil"/>
@@ -5699,7 +5697,7 @@
         </w:tc>
         <w:tc>
           <w:tcPr>
-            <w:tcW w:w="1554" w:type="dxa"/>
+            <w:tcW w:w="1600" w:type="dxa"/>
             <w:tcBorders>
               <w:top w:val="nil"/>
               <w:left w:val="nil"/>
@@ -5733,7 +5731,7 @@
         </w:tc>
         <w:tc>
           <w:tcPr>
-            <w:tcW w:w="1554" w:type="dxa"/>
+            <w:tcW w:w="1600" w:type="dxa"/>
             <w:tcBorders>
               <w:top w:val="nil"/>
               <w:left w:val="nil"/>
@@ -5768,12 +5766,12 @@
       </w:tr>
       <w:tr>
         <w:trPr>
-          <w:trHeight w:val="458"/>
+          <w:trHeight w:val="463"/>
           <w:jc w:val="center"/>
         </w:trPr>
         <w:tc>
           <w:tcPr>
-            <w:tcW w:w="485" w:type="dxa"/>
+            <w:tcW w:w="499" w:type="dxa"/>
             <w:tcBorders>
               <w:top w:val="nil"/>
               <w:left w:val="single" w:sz="8" w:space="0" w:color="auto"/>
@@ -5807,7 +5805,7 @@
         </w:tc>
         <w:tc>
           <w:tcPr>
-            <w:tcW w:w="798" w:type="dxa"/>
+            <w:tcW w:w="822" w:type="dxa"/>
             <w:tcBorders>
               <w:top w:val="nil"/>
               <w:left w:val="nil"/>
@@ -5841,7 +5839,7 @@
         </w:tc>
         <w:tc>
           <w:tcPr>
-            <w:tcW w:w="969" w:type="dxa"/>
+            <w:tcW w:w="998" w:type="dxa"/>
             <w:tcBorders>
               <w:top w:val="nil"/>
               <w:left w:val="nil"/>
@@ -5875,7 +5873,7 @@
         </w:tc>
         <w:tc>
           <w:tcPr>
-            <w:tcW w:w="1026" w:type="dxa"/>
+            <w:tcW w:w="1056" w:type="dxa"/>
             <w:tcBorders>
               <w:top w:val="nil"/>
               <w:left w:val="nil"/>
@@ -5909,7 +5907,7 @@
         </w:tc>
         <w:tc>
           <w:tcPr>
-            <w:tcW w:w="1110" w:type="dxa"/>
+            <w:tcW w:w="1143" w:type="dxa"/>
             <w:tcBorders>
               <w:top w:val="nil"/>
               <w:left w:val="nil"/>
@@ -5943,7 +5941,7 @@
         </w:tc>
         <w:tc>
           <w:tcPr>
-            <w:tcW w:w="1554" w:type="dxa"/>
+            <w:tcW w:w="1600" w:type="dxa"/>
             <w:tcBorders>
               <w:top w:val="nil"/>
               <w:left w:val="nil"/>
@@ -5977,7 +5975,7 @@
         </w:tc>
         <w:tc>
           <w:tcPr>
-            <w:tcW w:w="1440" w:type="dxa"/>
+            <w:tcW w:w="1483" w:type="dxa"/>
             <w:tcBorders>
               <w:top w:val="nil"/>
               <w:left w:val="nil"/>
@@ -6011,7 +6009,7 @@
         </w:tc>
         <w:tc>
           <w:tcPr>
-            <w:tcW w:w="1497" w:type="dxa"/>
+            <w:tcW w:w="1541" w:type="dxa"/>
             <w:tcBorders>
               <w:top w:val="nil"/>
               <w:left w:val="nil"/>
@@ -6045,7 +6043,7 @@
         </w:tc>
         <w:tc>
           <w:tcPr>
-            <w:tcW w:w="1554" w:type="dxa"/>
+            <w:tcW w:w="1600" w:type="dxa"/>
             <w:tcBorders>
               <w:top w:val="nil"/>
               <w:left w:val="nil"/>
@@ -6079,7 +6077,7 @@
         </w:tc>
         <w:tc>
           <w:tcPr>
-            <w:tcW w:w="1640" w:type="dxa"/>
+            <w:tcW w:w="1689" w:type="dxa"/>
             <w:tcBorders>
               <w:top w:val="nil"/>
               <w:left w:val="nil"/>
@@ -6113,7 +6111,7 @@
         </w:tc>
         <w:tc>
           <w:tcPr>
-            <w:tcW w:w="1554" w:type="dxa"/>
+            <w:tcW w:w="1600" w:type="dxa"/>
             <w:tcBorders>
               <w:top w:val="nil"/>
               <w:left w:val="nil"/>
@@ -6147,7 +6145,7 @@
         </w:tc>
         <w:tc>
           <w:tcPr>
-            <w:tcW w:w="1554" w:type="dxa"/>
+            <w:tcW w:w="1600" w:type="dxa"/>
             <w:tcBorders>
               <w:top w:val="nil"/>
               <w:left w:val="nil"/>
@@ -6182,12 +6180,12 @@
       </w:tr>
       <w:tr>
         <w:trPr>
-          <w:trHeight w:val="458"/>
+          <w:trHeight w:val="463"/>
           <w:jc w:val="center"/>
         </w:trPr>
         <w:tc>
           <w:tcPr>
-            <w:tcW w:w="485" w:type="dxa"/>
+            <w:tcW w:w="499" w:type="dxa"/>
             <w:tcBorders>
               <w:top w:val="nil"/>
               <w:left w:val="single" w:sz="8" w:space="0" w:color="auto"/>
@@ -6205,14 +6203,16 @@
                 <w:b/>
                 <w:color w:val="000000"/>
                 <w:sz w:val="28"/>
-              </w:rPr>
-            </w:pPr>
-            <w:r>
-              <w:rPr>
-                <w:rFonts w:ascii="Calibri" w:hAnsi="Calibri"/>
-                <w:b/>
-                <w:color w:val="000000"/>
-                <w:sz w:val="28"/>
+                <w:u w:val="single"/>
+              </w:rPr>
+            </w:pPr>
+            <w:r>
+              <w:rPr>
+                <w:rFonts w:ascii="Calibri" w:hAnsi="Calibri"/>
+                <w:b/>
+                <w:color w:val="000000"/>
+                <w:sz w:val="28"/>
+                <w:u w:val="single"/>
               </w:rPr>
               <w:t>∑</w:t>
             </w:r>
@@ -6220,33 +6220,35 @@
         </w:tc>
         <w:tc>
           <w:tcPr>
-            <w:tcW w:w="798" w:type="dxa"/>
-            <w:tcBorders>
-              <w:top w:val="nil"/>
-              <w:left w:val="nil"/>
-              <w:bottom w:val="single" w:sz="8" w:space="0" w:color="auto"/>
-              <w:right w:val="single" w:sz="8" w:space="0" w:color="auto"/>
-            </w:tcBorders>
-            <w:shd w:val="clear" w:color="auto" w:fill="auto"/>
-            <w:vAlign w:val="bottom"/>
-            <w:hideMark/>
-          </w:tcPr>
-          <w:p>
-            <w:pPr>
-              <w:jc w:val="right"/>
-              <w:rPr>
-                <w:rFonts w:ascii="Calibri" w:hAnsi="Calibri"/>
-                <w:b/>
-                <w:color w:val="000000"/>
-                <w:sz w:val="28"/>
-              </w:rPr>
-            </w:pPr>
-            <w:r>
-              <w:rPr>
-                <w:rFonts w:ascii="Calibri" w:hAnsi="Calibri"/>
-                <w:b/>
-                <w:color w:val="000000"/>
-                <w:sz w:val="28"/>
+            <w:tcW w:w="822" w:type="dxa"/>
+            <w:tcBorders>
+              <w:top w:val="nil"/>
+              <w:left w:val="nil"/>
+              <w:bottom w:val="single" w:sz="8" w:space="0" w:color="auto"/>
+              <w:right w:val="single" w:sz="8" w:space="0" w:color="auto"/>
+            </w:tcBorders>
+            <w:shd w:val="clear" w:color="auto" w:fill="auto"/>
+            <w:vAlign w:val="bottom"/>
+            <w:hideMark/>
+          </w:tcPr>
+          <w:p>
+            <w:pPr>
+              <w:jc w:val="right"/>
+              <w:rPr>
+                <w:rFonts w:ascii="Calibri" w:hAnsi="Calibri"/>
+                <w:b/>
+                <w:color w:val="000000"/>
+                <w:sz w:val="28"/>
+                <w:u w:val="single"/>
+              </w:rPr>
+            </w:pPr>
+            <w:r>
+              <w:rPr>
+                <w:rFonts w:ascii="Calibri" w:hAnsi="Calibri"/>
+                <w:b/>
+                <w:color w:val="000000"/>
+                <w:sz w:val="28"/>
+                <w:u w:val="single"/>
               </w:rPr>
               <w:t>42,7</w:t>
             </w:r>
@@ -6254,33 +6256,35 @@
         </w:tc>
         <w:tc>
           <w:tcPr>
-            <w:tcW w:w="969" w:type="dxa"/>
-            <w:tcBorders>
-              <w:top w:val="nil"/>
-              <w:left w:val="nil"/>
-              <w:bottom w:val="single" w:sz="8" w:space="0" w:color="auto"/>
-              <w:right w:val="single" w:sz="8" w:space="0" w:color="auto"/>
-            </w:tcBorders>
-            <w:shd w:val="clear" w:color="auto" w:fill="auto"/>
-            <w:vAlign w:val="bottom"/>
-            <w:hideMark/>
-          </w:tcPr>
-          <w:p>
-            <w:pPr>
-              <w:jc w:val="right"/>
-              <w:rPr>
-                <w:rFonts w:ascii="Calibri" w:hAnsi="Calibri"/>
-                <w:b/>
-                <w:color w:val="000000"/>
-                <w:sz w:val="28"/>
-              </w:rPr>
-            </w:pPr>
-            <w:r>
-              <w:rPr>
-                <w:rFonts w:ascii="Calibri" w:hAnsi="Calibri"/>
-                <w:b/>
-                <w:color w:val="000000"/>
-                <w:sz w:val="28"/>
+            <w:tcW w:w="998" w:type="dxa"/>
+            <w:tcBorders>
+              <w:top w:val="nil"/>
+              <w:left w:val="nil"/>
+              <w:bottom w:val="single" w:sz="8" w:space="0" w:color="auto"/>
+              <w:right w:val="single" w:sz="8" w:space="0" w:color="auto"/>
+            </w:tcBorders>
+            <w:shd w:val="clear" w:color="auto" w:fill="auto"/>
+            <w:vAlign w:val="bottom"/>
+            <w:hideMark/>
+          </w:tcPr>
+          <w:p>
+            <w:pPr>
+              <w:jc w:val="right"/>
+              <w:rPr>
+                <w:rFonts w:ascii="Calibri" w:hAnsi="Calibri"/>
+                <w:b/>
+                <w:color w:val="000000"/>
+                <w:sz w:val="28"/>
+                <w:u w:val="single"/>
+              </w:rPr>
+            </w:pPr>
+            <w:r>
+              <w:rPr>
+                <w:rFonts w:ascii="Calibri" w:hAnsi="Calibri"/>
+                <w:b/>
+                <w:color w:val="000000"/>
+                <w:sz w:val="28"/>
+                <w:u w:val="single"/>
               </w:rPr>
               <w:t>78,822</w:t>
             </w:r>
@@ -6288,33 +6292,35 @@
         </w:tc>
         <w:tc>
           <w:tcPr>
-            <w:tcW w:w="1026" w:type="dxa"/>
-            <w:tcBorders>
-              <w:top w:val="nil"/>
-              <w:left w:val="nil"/>
-              <w:bottom w:val="single" w:sz="8" w:space="0" w:color="auto"/>
-              <w:right w:val="single" w:sz="8" w:space="0" w:color="auto"/>
-            </w:tcBorders>
-            <w:shd w:val="clear" w:color="auto" w:fill="auto"/>
-            <w:vAlign w:val="bottom"/>
-            <w:hideMark/>
-          </w:tcPr>
-          <w:p>
-            <w:pPr>
-              <w:jc w:val="right"/>
-              <w:rPr>
-                <w:rFonts w:ascii="Calibri" w:hAnsi="Calibri"/>
-                <w:b/>
-                <w:color w:val="000000"/>
-                <w:sz w:val="28"/>
-              </w:rPr>
-            </w:pPr>
-            <w:r>
-              <w:rPr>
-                <w:rFonts w:ascii="Calibri" w:hAnsi="Calibri"/>
-                <w:b/>
-                <w:color w:val="000000"/>
-                <w:sz w:val="28"/>
+            <w:tcW w:w="1056" w:type="dxa"/>
+            <w:tcBorders>
+              <w:top w:val="nil"/>
+              <w:left w:val="nil"/>
+              <w:bottom w:val="single" w:sz="8" w:space="0" w:color="auto"/>
+              <w:right w:val="single" w:sz="8" w:space="0" w:color="auto"/>
+            </w:tcBorders>
+            <w:shd w:val="clear" w:color="auto" w:fill="auto"/>
+            <w:vAlign w:val="bottom"/>
+            <w:hideMark/>
+          </w:tcPr>
+          <w:p>
+            <w:pPr>
+              <w:jc w:val="right"/>
+              <w:rPr>
+                <w:rFonts w:ascii="Calibri" w:hAnsi="Calibri"/>
+                <w:b/>
+                <w:color w:val="000000"/>
+                <w:sz w:val="28"/>
+                <w:u w:val="single"/>
+              </w:rPr>
+            </w:pPr>
+            <w:r>
+              <w:rPr>
+                <w:rFonts w:ascii="Calibri" w:hAnsi="Calibri"/>
+                <w:b/>
+                <w:color w:val="000000"/>
+                <w:sz w:val="28"/>
+                <w:u w:val="single"/>
               </w:rPr>
               <w:t>203,91</w:t>
             </w:r>
@@ -6322,33 +6328,35 @@
         </w:tc>
         <w:tc>
           <w:tcPr>
-            <w:tcW w:w="1110" w:type="dxa"/>
-            <w:tcBorders>
-              <w:top w:val="nil"/>
-              <w:left w:val="nil"/>
-              <w:bottom w:val="single" w:sz="8" w:space="0" w:color="auto"/>
-              <w:right w:val="single" w:sz="8" w:space="0" w:color="auto"/>
-            </w:tcBorders>
-            <w:shd w:val="clear" w:color="auto" w:fill="auto"/>
-            <w:vAlign w:val="bottom"/>
-            <w:hideMark/>
-          </w:tcPr>
-          <w:p>
-            <w:pPr>
-              <w:jc w:val="right"/>
-              <w:rPr>
-                <w:rFonts w:ascii="Calibri" w:hAnsi="Calibri"/>
-                <w:b/>
-                <w:color w:val="000000"/>
-                <w:sz w:val="28"/>
-              </w:rPr>
-            </w:pPr>
-            <w:r>
-              <w:rPr>
-                <w:rFonts w:ascii="Calibri" w:hAnsi="Calibri"/>
-                <w:b/>
-                <w:color w:val="000000"/>
-                <w:sz w:val="28"/>
+            <w:tcW w:w="1143" w:type="dxa"/>
+            <w:tcBorders>
+              <w:top w:val="nil"/>
+              <w:left w:val="nil"/>
+              <w:bottom w:val="single" w:sz="8" w:space="0" w:color="auto"/>
+              <w:right w:val="single" w:sz="8" w:space="0" w:color="auto"/>
+            </w:tcBorders>
+            <w:shd w:val="clear" w:color="auto" w:fill="auto"/>
+            <w:vAlign w:val="bottom"/>
+            <w:hideMark/>
+          </w:tcPr>
+          <w:p>
+            <w:pPr>
+              <w:jc w:val="right"/>
+              <w:rPr>
+                <w:rFonts w:ascii="Calibri" w:hAnsi="Calibri"/>
+                <w:b/>
+                <w:color w:val="000000"/>
+                <w:sz w:val="28"/>
+                <w:u w:val="single"/>
+              </w:rPr>
+            </w:pPr>
+            <w:r>
+              <w:rPr>
+                <w:rFonts w:ascii="Calibri" w:hAnsi="Calibri"/>
+                <w:b/>
+                <w:color w:val="000000"/>
+                <w:sz w:val="28"/>
+                <w:u w:val="single"/>
               </w:rPr>
               <w:t>348,726</w:t>
             </w:r>
@@ -6356,33 +6364,35 @@
         </w:tc>
         <w:tc>
           <w:tcPr>
-            <w:tcW w:w="1554" w:type="dxa"/>
-            <w:tcBorders>
-              <w:top w:val="nil"/>
-              <w:left w:val="nil"/>
-              <w:bottom w:val="single" w:sz="8" w:space="0" w:color="auto"/>
-              <w:right w:val="single" w:sz="8" w:space="0" w:color="auto"/>
-            </w:tcBorders>
-            <w:shd w:val="clear" w:color="auto" w:fill="auto"/>
-            <w:vAlign w:val="bottom"/>
-            <w:hideMark/>
-          </w:tcPr>
-          <w:p>
-            <w:pPr>
-              <w:jc w:val="right"/>
-              <w:rPr>
-                <w:rFonts w:ascii="Calibri" w:hAnsi="Calibri"/>
-                <w:b/>
-                <w:color w:val="000000"/>
-                <w:sz w:val="28"/>
-              </w:rPr>
-            </w:pPr>
-            <w:r>
-              <w:rPr>
-                <w:rFonts w:ascii="Calibri" w:hAnsi="Calibri"/>
-                <w:b/>
-                <w:color w:val="000000"/>
-                <w:sz w:val="28"/>
+            <w:tcW w:w="1600" w:type="dxa"/>
+            <w:tcBorders>
+              <w:top w:val="nil"/>
+              <w:left w:val="nil"/>
+              <w:bottom w:val="single" w:sz="8" w:space="0" w:color="auto"/>
+              <w:right w:val="single" w:sz="8" w:space="0" w:color="auto"/>
+            </w:tcBorders>
+            <w:shd w:val="clear" w:color="auto" w:fill="auto"/>
+            <w:vAlign w:val="bottom"/>
+            <w:hideMark/>
+          </w:tcPr>
+          <w:p>
+            <w:pPr>
+              <w:jc w:val="right"/>
+              <w:rPr>
+                <w:rFonts w:ascii="Calibri" w:hAnsi="Calibri"/>
+                <w:b/>
+                <w:color w:val="000000"/>
+                <w:sz w:val="28"/>
+                <w:u w:val="single"/>
+              </w:rPr>
+            </w:pPr>
+            <w:r>
+              <w:rPr>
+                <w:rFonts w:ascii="Calibri" w:hAnsi="Calibri"/>
+                <w:b/>
+                <w:color w:val="000000"/>
+                <w:sz w:val="28"/>
+                <w:u w:val="single"/>
               </w:rPr>
               <w:t>1848,74962</w:t>
             </w:r>
@@ -6390,33 +6400,35 @@
         </w:tc>
         <w:tc>
           <w:tcPr>
-            <w:tcW w:w="1440" w:type="dxa"/>
-            <w:tcBorders>
-              <w:top w:val="nil"/>
-              <w:left w:val="nil"/>
-              <w:bottom w:val="single" w:sz="8" w:space="0" w:color="auto"/>
-              <w:right w:val="single" w:sz="8" w:space="0" w:color="auto"/>
-            </w:tcBorders>
-            <w:shd w:val="clear" w:color="auto" w:fill="auto"/>
-            <w:vAlign w:val="bottom"/>
-            <w:hideMark/>
-          </w:tcPr>
-          <w:p>
-            <w:pPr>
-              <w:jc w:val="right"/>
-              <w:rPr>
-                <w:rFonts w:ascii="Calibri" w:hAnsi="Calibri"/>
-                <w:b/>
-                <w:color w:val="000000"/>
-                <w:sz w:val="28"/>
-              </w:rPr>
-            </w:pPr>
-            <w:r>
-              <w:rPr>
-                <w:rFonts w:ascii="Calibri" w:hAnsi="Calibri"/>
-                <w:b/>
-                <w:color w:val="000000"/>
-                <w:sz w:val="28"/>
+            <w:tcW w:w="1483" w:type="dxa"/>
+            <w:tcBorders>
+              <w:top w:val="nil"/>
+              <w:left w:val="nil"/>
+              <w:bottom w:val="single" w:sz="8" w:space="0" w:color="auto"/>
+              <w:right w:val="single" w:sz="8" w:space="0" w:color="auto"/>
+            </w:tcBorders>
+            <w:shd w:val="clear" w:color="auto" w:fill="auto"/>
+            <w:vAlign w:val="bottom"/>
+            <w:hideMark/>
+          </w:tcPr>
+          <w:p>
+            <w:pPr>
+              <w:jc w:val="right"/>
+              <w:rPr>
+                <w:rFonts w:ascii="Calibri" w:hAnsi="Calibri"/>
+                <w:b/>
+                <w:color w:val="000000"/>
+                <w:sz w:val="28"/>
+                <w:u w:val="single"/>
+              </w:rPr>
+            </w:pPr>
+            <w:r>
+              <w:rPr>
+                <w:rFonts w:ascii="Calibri" w:hAnsi="Calibri"/>
+                <w:b/>
+                <w:color w:val="000000"/>
+                <w:sz w:val="28"/>
+                <w:u w:val="single"/>
               </w:rPr>
               <w:t>1078,543</w:t>
             </w:r>
@@ -6424,33 +6436,35 @@
         </w:tc>
         <w:tc>
           <w:tcPr>
-            <w:tcW w:w="1497" w:type="dxa"/>
-            <w:tcBorders>
-              <w:top w:val="nil"/>
-              <w:left w:val="nil"/>
-              <w:bottom w:val="single" w:sz="8" w:space="0" w:color="auto"/>
-              <w:right w:val="single" w:sz="8" w:space="0" w:color="auto"/>
-            </w:tcBorders>
-            <w:shd w:val="clear" w:color="auto" w:fill="auto"/>
-            <w:vAlign w:val="bottom"/>
-            <w:hideMark/>
-          </w:tcPr>
-          <w:p>
-            <w:pPr>
-              <w:jc w:val="right"/>
-              <w:rPr>
-                <w:rFonts w:ascii="Calibri" w:hAnsi="Calibri"/>
-                <w:b/>
-                <w:color w:val="000000"/>
-                <w:sz w:val="28"/>
-              </w:rPr>
-            </w:pPr>
-            <w:r>
-              <w:rPr>
-                <w:rFonts w:ascii="Calibri" w:hAnsi="Calibri"/>
-                <w:b/>
-                <w:color w:val="000000"/>
-                <w:sz w:val="28"/>
+            <w:tcW w:w="1541" w:type="dxa"/>
+            <w:tcBorders>
+              <w:top w:val="nil"/>
+              <w:left w:val="nil"/>
+              <w:bottom w:val="single" w:sz="8" w:space="0" w:color="auto"/>
+              <w:right w:val="single" w:sz="8" w:space="0" w:color="auto"/>
+            </w:tcBorders>
+            <w:shd w:val="clear" w:color="auto" w:fill="auto"/>
+            <w:vAlign w:val="bottom"/>
+            <w:hideMark/>
+          </w:tcPr>
+          <w:p>
+            <w:pPr>
+              <w:jc w:val="right"/>
+              <w:rPr>
+                <w:rFonts w:ascii="Calibri" w:hAnsi="Calibri"/>
+                <w:b/>
+                <w:color w:val="000000"/>
+                <w:sz w:val="28"/>
+                <w:u w:val="single"/>
+              </w:rPr>
+            </w:pPr>
+            <w:r>
+              <w:rPr>
+                <w:rFonts w:ascii="Calibri" w:hAnsi="Calibri"/>
+                <w:b/>
+                <w:color w:val="000000"/>
+                <w:sz w:val="28"/>
+                <w:u w:val="single"/>
               </w:rPr>
               <w:t>6036,7431</w:t>
             </w:r>
@@ -6458,33 +6472,35 @@
         </w:tc>
         <w:tc>
           <w:tcPr>
-            <w:tcW w:w="1554" w:type="dxa"/>
-            <w:tcBorders>
-              <w:top w:val="nil"/>
-              <w:left w:val="nil"/>
-              <w:bottom w:val="single" w:sz="8" w:space="0" w:color="auto"/>
-              <w:right w:val="single" w:sz="8" w:space="0" w:color="auto"/>
-            </w:tcBorders>
-            <w:shd w:val="clear" w:color="auto" w:fill="auto"/>
-            <w:vAlign w:val="bottom"/>
-            <w:hideMark/>
-          </w:tcPr>
-          <w:p>
-            <w:pPr>
-              <w:jc w:val="right"/>
-              <w:rPr>
-                <w:rFonts w:ascii="Calibri" w:hAnsi="Calibri"/>
-                <w:b/>
-                <w:color w:val="000000"/>
-                <w:sz w:val="28"/>
-              </w:rPr>
-            </w:pPr>
-            <w:r>
-              <w:rPr>
-                <w:rFonts w:ascii="Calibri" w:hAnsi="Calibri"/>
-                <w:b/>
-                <w:color w:val="000000"/>
-                <w:sz w:val="28"/>
+            <w:tcW w:w="1600" w:type="dxa"/>
+            <w:tcBorders>
+              <w:top w:val="nil"/>
+              <w:left w:val="nil"/>
+              <w:bottom w:val="single" w:sz="8" w:space="0" w:color="auto"/>
+              <w:right w:val="single" w:sz="8" w:space="0" w:color="auto"/>
+            </w:tcBorders>
+            <w:shd w:val="clear" w:color="auto" w:fill="auto"/>
+            <w:vAlign w:val="bottom"/>
+            <w:hideMark/>
+          </w:tcPr>
+          <w:p>
+            <w:pPr>
+              <w:jc w:val="right"/>
+              <w:rPr>
+                <w:rFonts w:ascii="Calibri" w:hAnsi="Calibri"/>
+                <w:b/>
+                <w:color w:val="000000"/>
+                <w:sz w:val="28"/>
+                <w:u w:val="single"/>
+              </w:rPr>
+            </w:pPr>
+            <w:r>
+              <w:rPr>
+                <w:rFonts w:ascii="Calibri" w:hAnsi="Calibri"/>
+                <w:b/>
+                <w:color w:val="000000"/>
+                <w:sz w:val="28"/>
+                <w:u w:val="single"/>
               </w:rPr>
               <w:t>21,4775955</w:t>
             </w:r>
@@ -6492,33 +6508,35 @@
         </w:tc>
         <w:tc>
           <w:tcPr>
-            <w:tcW w:w="1640" w:type="dxa"/>
-            <w:tcBorders>
-              <w:top w:val="nil"/>
-              <w:left w:val="nil"/>
-              <w:bottom w:val="single" w:sz="8" w:space="0" w:color="auto"/>
-              <w:right w:val="single" w:sz="8" w:space="0" w:color="auto"/>
-            </w:tcBorders>
-            <w:shd w:val="clear" w:color="auto" w:fill="auto"/>
-            <w:vAlign w:val="bottom"/>
-            <w:hideMark/>
-          </w:tcPr>
-          <w:p>
-            <w:pPr>
-              <w:jc w:val="right"/>
-              <w:rPr>
-                <w:rFonts w:ascii="Calibri" w:hAnsi="Calibri"/>
-                <w:b/>
-                <w:color w:val="000000"/>
-                <w:sz w:val="28"/>
-              </w:rPr>
-            </w:pPr>
-            <w:r>
-              <w:rPr>
-                <w:rFonts w:ascii="Calibri" w:hAnsi="Calibri"/>
-                <w:b/>
-                <w:color w:val="000000"/>
-                <w:sz w:val="28"/>
+            <w:tcW w:w="1689" w:type="dxa"/>
+            <w:tcBorders>
+              <w:top w:val="nil"/>
+              <w:left w:val="nil"/>
+              <w:bottom w:val="single" w:sz="8" w:space="0" w:color="auto"/>
+              <w:right w:val="single" w:sz="8" w:space="0" w:color="auto"/>
+            </w:tcBorders>
+            <w:shd w:val="clear" w:color="auto" w:fill="auto"/>
+            <w:vAlign w:val="bottom"/>
+            <w:hideMark/>
+          </w:tcPr>
+          <w:p>
+            <w:pPr>
+              <w:jc w:val="right"/>
+              <w:rPr>
+                <w:rFonts w:ascii="Calibri" w:hAnsi="Calibri"/>
+                <w:b/>
+                <w:color w:val="000000"/>
+                <w:sz w:val="28"/>
+                <w:u w:val="single"/>
+              </w:rPr>
+            </w:pPr>
+            <w:r>
+              <w:rPr>
+                <w:rFonts w:ascii="Calibri" w:hAnsi="Calibri"/>
+                <w:b/>
+                <w:color w:val="000000"/>
+                <w:sz w:val="28"/>
+                <w:u w:val="single"/>
               </w:rPr>
               <w:t>86,8191806</w:t>
             </w:r>
@@ -6526,33 +6544,35 @@
         </w:tc>
         <w:tc>
           <w:tcPr>
-            <w:tcW w:w="1554" w:type="dxa"/>
-            <w:tcBorders>
-              <w:top w:val="nil"/>
-              <w:left w:val="nil"/>
-              <w:bottom w:val="single" w:sz="8" w:space="0" w:color="auto"/>
-              <w:right w:val="single" w:sz="8" w:space="0" w:color="auto"/>
-            </w:tcBorders>
-            <w:shd w:val="clear" w:color="auto" w:fill="auto"/>
-            <w:vAlign w:val="bottom"/>
-            <w:hideMark/>
-          </w:tcPr>
-          <w:p>
-            <w:pPr>
-              <w:jc w:val="right"/>
-              <w:rPr>
-                <w:rFonts w:ascii="Calibri" w:hAnsi="Calibri"/>
-                <w:b/>
-                <w:color w:val="000000"/>
-                <w:sz w:val="28"/>
-              </w:rPr>
-            </w:pPr>
-            <w:r>
-              <w:rPr>
-                <w:rFonts w:ascii="Calibri" w:hAnsi="Calibri"/>
-                <w:b/>
-                <w:color w:val="000000"/>
-                <w:sz w:val="28"/>
+            <w:tcW w:w="1600" w:type="dxa"/>
+            <w:tcBorders>
+              <w:top w:val="nil"/>
+              <w:left w:val="nil"/>
+              <w:bottom w:val="single" w:sz="8" w:space="0" w:color="auto"/>
+              <w:right w:val="single" w:sz="8" w:space="0" w:color="auto"/>
+            </w:tcBorders>
+            <w:shd w:val="clear" w:color="auto" w:fill="auto"/>
+            <w:vAlign w:val="bottom"/>
+            <w:hideMark/>
+          </w:tcPr>
+          <w:p>
+            <w:pPr>
+              <w:jc w:val="right"/>
+              <w:rPr>
+                <w:rFonts w:ascii="Calibri" w:hAnsi="Calibri"/>
+                <w:b/>
+                <w:color w:val="000000"/>
+                <w:sz w:val="28"/>
+                <w:u w:val="single"/>
+              </w:rPr>
+            </w:pPr>
+            <w:r>
+              <w:rPr>
+                <w:rFonts w:ascii="Calibri" w:hAnsi="Calibri"/>
+                <w:b/>
+                <w:color w:val="000000"/>
+                <w:sz w:val="28"/>
+                <w:u w:val="single"/>
               </w:rPr>
               <w:t>2,18003603</w:t>
             </w:r>
@@ -6560,33 +6580,35 @@
         </w:tc>
         <w:tc>
           <w:tcPr>
-            <w:tcW w:w="1554" w:type="dxa"/>
-            <w:tcBorders>
-              <w:top w:val="nil"/>
-              <w:left w:val="nil"/>
-              <w:bottom w:val="single" w:sz="8" w:space="0" w:color="auto"/>
-              <w:right w:val="single" w:sz="8" w:space="0" w:color="auto"/>
-            </w:tcBorders>
-            <w:shd w:val="clear" w:color="auto" w:fill="auto"/>
-            <w:vAlign w:val="bottom"/>
-            <w:hideMark/>
-          </w:tcPr>
-          <w:p>
-            <w:pPr>
-              <w:jc w:val="right"/>
-              <w:rPr>
-                <w:rFonts w:ascii="Calibri" w:hAnsi="Calibri"/>
-                <w:b/>
-                <w:color w:val="000000"/>
-                <w:sz w:val="28"/>
-              </w:rPr>
-            </w:pPr>
-            <w:r>
-              <w:rPr>
-                <w:rFonts w:ascii="Calibri" w:hAnsi="Calibri"/>
-                <w:b/>
-                <w:color w:val="000000"/>
-                <w:sz w:val="28"/>
+            <w:tcW w:w="1600" w:type="dxa"/>
+            <w:tcBorders>
+              <w:top w:val="nil"/>
+              <w:left w:val="nil"/>
+              <w:bottom w:val="single" w:sz="8" w:space="0" w:color="auto"/>
+              <w:right w:val="single" w:sz="8" w:space="0" w:color="auto"/>
+            </w:tcBorders>
+            <w:shd w:val="clear" w:color="auto" w:fill="auto"/>
+            <w:vAlign w:val="bottom"/>
+            <w:hideMark/>
+          </w:tcPr>
+          <w:p>
+            <w:pPr>
+              <w:jc w:val="right"/>
+              <w:rPr>
+                <w:rFonts w:ascii="Calibri" w:hAnsi="Calibri"/>
+                <w:b/>
+                <w:color w:val="000000"/>
+                <w:sz w:val="28"/>
+                <w:u w:val="single"/>
+              </w:rPr>
+            </w:pPr>
+            <w:r>
+              <w:rPr>
+                <w:rFonts w:ascii="Calibri" w:hAnsi="Calibri"/>
+                <w:b/>
+                <w:color w:val="000000"/>
+                <w:sz w:val="28"/>
+                <w:u w:val="single"/>
               </w:rPr>
               <w:t>5,99289524</w:t>
             </w:r>
@@ -6594,7 +6616,10 @@
         </w:tc>
       </w:tr>
     </w:tbl>
-    <w:p/>
+    <w:p>
+      <w:bookmarkStart w:id="0" w:name="_GoBack"/>
+      <w:bookmarkEnd w:id="0"/>
+    </w:p>
     <w:sectPr>
       <w:pgSz w:w="16838" w:h="11906" w:orient="landscape"/>
       <w:pgMar w:top="426" w:right="1417" w:bottom="1701" w:left="1417" w:header="708" w:footer="708" w:gutter="0"/>

</xml_diff>